<commit_message>
pracuje se na posteru
</commit_message>
<xml_diff>
--- a/amavet/texty_na_poster.docx
+++ b/amavet/texty_na_poster.docx
@@ -23,61 +23,234 @@
     </w:p>
     <w:p>
       <w:r>
+        <w:t xml:space="preserve">Práce se snaží řešit problém neefektivního a časově náročného řízení chovu hospodářských zvířat, konkrétně kura domácího. V tradičním chovu je nutná častá fyzická přítomnost chovatelů, což může být náročné a časově limitující. Cílem práce je automatizace těchto procesů pomocí moderních technologií, jako je například zpracování obrazu pomocí neuronových sítí. Dále je součástí práce implementace kamerového systému a vlastních IoT </w:t>
+      </w:r>
+      <w:r>
+        <w:t>zařízení</w:t>
+      </w:r>
+      <w:r>
+        <w:t>. Výsledkem by mělo být zefektivnění monitorování stav</w:t>
+      </w:r>
+      <w:r>
+        <w:t>u</w:t>
+      </w:r>
+      <w:r>
+        <w:t xml:space="preserve"> a aktivity zvířat, kontrol</w:t>
+      </w:r>
+      <w:r>
+        <w:t>a</w:t>
+      </w:r>
+      <w:r>
+        <w:t xml:space="preserve"> snůšky vajec a </w:t>
+      </w:r>
+      <w:r>
+        <w:t>zajištění většího bezpečí hejna</w:t>
+      </w:r>
+      <w:r>
+        <w:t>.</w:t>
+      </w:r>
+    </w:p>
+    <w:p>
+      <w:pPr>
+        <w:rPr>
+          <w:b/>
+          <w:bCs/>
+          <w:sz w:val="40"/>
+          <w:szCs w:val="40"/>
+        </w:rPr>
+      </w:pPr>
+      <w:r>
+        <w:rPr>
+          <w:b/>
+          <w:bCs/>
+          <w:sz w:val="40"/>
+          <w:szCs w:val="40"/>
+        </w:rPr>
+        <w:t>Hypotéza</w:t>
+      </w:r>
+    </w:p>
+    <w:p>
+      <w:r>
+        <w:t>Implementace asistenčního systému pro automatizaci chovu kura domácího, využívající strojové učení</w:t>
+      </w:r>
+      <w:r>
+        <w:t xml:space="preserve"> a </w:t>
+      </w:r>
+      <w:r>
+        <w:t>IoT prvků řízení</w:t>
+      </w:r>
+      <w:r>
+        <w:t>, povede k optimalizaci monitorování a řízení chovného prostředí. Integrace platf</w:t>
+      </w:r>
+      <w:r>
+        <w:t>ormy</w:t>
+      </w:r>
+      <w:r>
+        <w:t xml:space="preserve"> Home Assistant </w:t>
+      </w:r>
+      <w:r>
+        <w:t xml:space="preserve">společně s mikroservisní architekturou povede ke </w:t>
+      </w:r>
+      <w:r>
+        <w:t>zlepš</w:t>
+      </w:r>
+      <w:r>
+        <w:t>en</w:t>
+      </w:r>
+      <w:r>
+        <w:t>í reakční dob</w:t>
+      </w:r>
+      <w:r>
+        <w:t>y</w:t>
+      </w:r>
+      <w:r>
+        <w:t xml:space="preserve"> na změny v chovném cyklu a zajistí škálovatelné řešení pro dlouhodobý provoz. Tento systém přispěje k efektivnímu řízení produkce</w:t>
+      </w:r>
+      <w:r>
+        <w:t xml:space="preserve"> a </w:t>
+      </w:r>
+      <w:r>
+        <w:t xml:space="preserve">welfare zvířat, </w:t>
+      </w:r>
+      <w:r>
+        <w:t xml:space="preserve">díky </w:t>
+      </w:r>
+      <w:r>
+        <w:t>sníž</w:t>
+      </w:r>
+      <w:r>
+        <w:t>ení nutnosti</w:t>
+      </w:r>
+      <w:r>
+        <w:t xml:space="preserve"> lidsk</w:t>
+      </w:r>
+      <w:r>
+        <w:t>ého</w:t>
+      </w:r>
+      <w:r>
+        <w:t xml:space="preserve"> zásah</w:t>
+      </w:r>
+      <w:r>
+        <w:t>u</w:t>
+      </w:r>
+      <w:r>
+        <w:t>.</w:t>
+      </w:r>
+    </w:p>
+    <w:p>
+      <w:pPr>
+        <w:rPr>
+          <w:b/>
+          <w:bCs/>
+          <w:sz w:val="40"/>
+          <w:szCs w:val="40"/>
+        </w:rPr>
+      </w:pPr>
+      <w:r>
+        <w:rPr>
+          <w:b/>
+          <w:bCs/>
+          <w:sz w:val="40"/>
+          <w:szCs w:val="40"/>
+        </w:rPr>
+        <w:t>Postup práce</w:t>
+      </w:r>
+    </w:p>
+    <w:p>
+      <w:r>
+        <w:t>Prvním krokem byla analýz</w:t>
+      </w:r>
+      <w:r>
+        <w:t xml:space="preserve">a </w:t>
+      </w:r>
+      <w:r>
+        <w:t xml:space="preserve">řešení. </w:t>
+      </w:r>
+      <w:r>
+        <w:t>Během analýzy jsem vycházel z dat, která jsem získal o podobných řešeních na internetu. Dále jsem bral v potaz moje požadavky budoucího uživatele a výpovědi mojí babičky, kter</w:t>
+      </w:r>
+      <w:r>
+        <w:t>á</w:t>
+      </w:r>
+      <w:r>
+        <w:t xml:space="preserve"> je zkušen</w:t>
+      </w:r>
+      <w:r>
+        <w:t>ou</w:t>
+      </w:r>
+      <w:r>
+        <w:t xml:space="preserve"> chovatel</w:t>
+      </w:r>
+      <w:r>
+        <w:t>kou</w:t>
+      </w:r>
+      <w:r>
+        <w:t>.</w:t>
+      </w:r>
+    </w:p>
+    <w:p>
+      <w:r>
+        <w:t>Druhá fáze zahrnovala samotný návrh systému a určení technologií. Kvůli škálovatelnosti a rozš</w:t>
+      </w:r>
+      <w:r>
+        <w:t>i</w:t>
+      </w:r>
+      <w:r>
+        <w:t xml:space="preserve">řitelnosti jsem zvolil mikroservisní architekturu a jako programovací jazyk je použit Python. </w:t>
+      </w:r>
+      <w:r>
+        <w:t>Open source systém Home Assistant zajišťuje kvalitní uživatelské rozhraní. Arduino Nano tvoří mozky všech IoT zařízení a I</w:t>
+      </w:r>
+      <w:r>
         <w:t>P</w:t>
       </w:r>
       <w:r>
-        <w:t xml:space="preserve">ráce </w:t>
-      </w:r>
-      <w:r>
-        <w:t>se snaží řešit</w:t>
-      </w:r>
-      <w:r>
-        <w:t xml:space="preserve"> problém neefektivního a časově náročného řízení chovu hospodářských zvířat, konkrétně kura domácího. V tradičním chovu je nutná častá fyzická přítomnost chovatelů, což může být náročné a časově limitující. Cílem práce je automatizace těchto procesů pomocí moderních technologií, jako je</w:t>
-      </w:r>
-      <w:r>
-        <w:t xml:space="preserve"> například</w:t>
-      </w:r>
-      <w:r>
-        <w:t xml:space="preserve"> zpracování obrazu </w:t>
-      </w:r>
-      <w:r>
-        <w:t xml:space="preserve">pomocí neuronových sítí. Dále je součástí práce implementace kamerového systému a vlastních </w:t>
-      </w:r>
-      <w:proofErr w:type="spellStart"/>
-      <w:r>
-        <w:t>IoT</w:t>
-      </w:r>
-      <w:proofErr w:type="spellEnd"/>
-      <w:r>
-        <w:t xml:space="preserve"> řešení. Výsledkem by mělo být zefektivnění</w:t>
-      </w:r>
-      <w:r>
-        <w:t xml:space="preserve"> monit</w:t>
-      </w:r>
-      <w:r>
-        <w:t>orování</w:t>
-      </w:r>
-      <w:r>
-        <w:t xml:space="preserve"> stav</w:t>
-      </w:r>
-      <w:r>
-        <w:t>u</w:t>
-      </w:r>
-      <w:r>
-        <w:t xml:space="preserve"> a aktivity zvířat, kontrol</w:t>
-      </w:r>
-      <w:r>
-        <w:t>a</w:t>
-      </w:r>
-      <w:r>
-        <w:t xml:space="preserve"> snůšky vajec a </w:t>
-      </w:r>
-      <w:r>
-        <w:t>zajištění většího bezpečí hejna</w:t>
+        <w:t xml:space="preserve"> kamery zajišťují data pro analýzu obrazu prováděnou modelem Yolo11 společnosti Ultralytics.</w:t>
+      </w:r>
+    </w:p>
+    <w:p>
+      <w:r>
+        <w:t>Třetí a poslední fáze byla samotná realizace</w:t>
+      </w:r>
+      <w:r>
+        <w:t>,</w:t>
+      </w:r>
+      <w:r>
+        <w:t xml:space="preserve"> testování</w:t>
+      </w:r>
+      <w:r>
+        <w:t xml:space="preserve"> a instalace celého systému do kurníku</w:t>
+      </w:r>
+      <w:r>
+        <w:t xml:space="preserve">. </w:t>
+      </w:r>
+      <w:r>
+        <w:t>Bylo třeba zajistit internetové připojení, přívod elektrické energie</w:t>
+      </w:r>
+      <w:r>
+        <w:t>,</w:t>
+      </w:r>
+      <w:r>
+        <w:t xml:space="preserve"> </w:t>
+      </w:r>
+      <w:r>
+        <w:t>samotné zapojení</w:t>
+      </w:r>
+      <w:r>
+        <w:t xml:space="preserve"> a konfigur</w:t>
+      </w:r>
+      <w:r>
+        <w:t>aci</w:t>
       </w:r>
       <w:r>
         <w:t>.</w:t>
       </w:r>
+      <w:r>
+        <w:t xml:space="preserve"> Část systému běží na Raspberry Pi 5 v kurníku a zajišťuje komunikaci s IoT prvky. Druhá část zajišťující běh neuronových sítí, uživatelské rozhraní a propagaci systém ven do internetu, běží doma na Intel NUC 11 Entusiast.</w:t>
+      </w:r>
+      <w:r>
+        <w:t xml:space="preserve">  </w:t>
+      </w:r>
     </w:p>
     <w:p>
       <w:pPr>
@@ -95,388 +268,114 @@
           <w:sz w:val="40"/>
           <w:szCs w:val="40"/>
         </w:rPr>
-        <w:t>Hypotéza</w:t>
-      </w:r>
-    </w:p>
-    <w:p>
-      <w:r>
-        <w:t>Implementace asistenčního systému pro automatizaci chovu kura domácího, využívajícího strojové učení</w:t>
-      </w:r>
-      <w:r>
-        <w:t xml:space="preserve"> a </w:t>
-      </w:r>
-      <w:proofErr w:type="spellStart"/>
-      <w:r>
-        <w:t>IoT</w:t>
-      </w:r>
-      <w:proofErr w:type="spellEnd"/>
-      <w:r>
-        <w:t xml:space="preserve"> prvků řízení</w:t>
-      </w:r>
-      <w:r>
-        <w:t>, povede k optimalizaci monitorování a řízení chovného prostředí. Integrace platf</w:t>
-      </w:r>
-      <w:r>
-        <w:t>ormy</w:t>
-      </w:r>
-      <w:r>
-        <w:t xml:space="preserve"> </w:t>
-      </w:r>
-      <w:proofErr w:type="spellStart"/>
-      <w:r>
-        <w:t>Home</w:t>
-      </w:r>
-      <w:proofErr w:type="spellEnd"/>
-      <w:r>
-        <w:t xml:space="preserve"> </w:t>
-      </w:r>
-      <w:proofErr w:type="spellStart"/>
-      <w:r>
-        <w:t>Assistant</w:t>
-      </w:r>
-      <w:proofErr w:type="spellEnd"/>
-      <w:r>
-        <w:t xml:space="preserve"> </w:t>
-      </w:r>
-      <w:r>
-        <w:t>společně s </w:t>
-      </w:r>
-      <w:proofErr w:type="spellStart"/>
-      <w:r>
-        <w:t>mikroservisní</w:t>
-      </w:r>
-      <w:proofErr w:type="spellEnd"/>
-      <w:r>
-        <w:t xml:space="preserve"> architekturou povede ke </w:t>
-      </w:r>
-      <w:r>
-        <w:t>zlepší reakční dob</w:t>
-      </w:r>
-      <w:r>
-        <w:t>y</w:t>
-      </w:r>
-      <w:r>
-        <w:t xml:space="preserve"> na změny v chovném cyklu a zajistí škálovatelné řešení pro dlouhodobý provoz. Tento systém přispěje k efektivnímu řízení produkce</w:t>
-      </w:r>
-      <w:r>
-        <w:t xml:space="preserve"> a </w:t>
-      </w:r>
-      <w:proofErr w:type="spellStart"/>
-      <w:r>
-        <w:t>welfare</w:t>
-      </w:r>
-      <w:proofErr w:type="spellEnd"/>
-      <w:r>
-        <w:t xml:space="preserve"> zvířat, </w:t>
-      </w:r>
-      <w:r>
-        <w:t xml:space="preserve">díky </w:t>
-      </w:r>
-      <w:r>
-        <w:t>sníž</w:t>
-      </w:r>
-      <w:r>
-        <w:t>ení nutnosti</w:t>
-      </w:r>
-      <w:r>
-        <w:t xml:space="preserve"> lidsk</w:t>
-      </w:r>
-      <w:r>
-        <w:t>ého</w:t>
-      </w:r>
-      <w:r>
-        <w:t xml:space="preserve"> zásah</w:t>
-      </w:r>
-      <w:r>
-        <w:t>u</w:t>
+        <w:t>Diskuse</w:t>
+      </w:r>
+      <w:r>
+        <w:rPr>
+          <w:b/>
+          <w:bCs/>
+          <w:sz w:val="40"/>
+          <w:szCs w:val="40"/>
+        </w:rPr>
+        <w:t xml:space="preserve"> a plány do budoucna</w:t>
+      </w:r>
+    </w:p>
+    <w:p>
+      <w:r>
+        <w:t>V budoucnu rozhodně plánuji dále zlepšovat přesnost rozpoznávacího algoritmu a přidat další rozšíření. Zajímavá funkce, která opět přinese další statistická data, je tvorba statistik pro každou slepici zvlášť. Pravděpodobně se bude jednat o využití segmentace a následné rozeznávání jednotlivých slepic mezi sebou. Projekt obsahuje mnoho vědních oborů</w:t>
+      </w:r>
+      <w:r>
+        <w:t>,</w:t>
+      </w:r>
+      <w:r>
+        <w:t xml:space="preserve"> a proto plánuji také jeho publikaci například v Home Assistant komunitě, což by mohlo podnítit zájem mnoha dalších nadšenců.  </w:t>
+      </w:r>
+    </w:p>
+    <w:p>
+      <w:pPr>
+        <w:rPr>
+          <w:b/>
+          <w:bCs/>
+          <w:sz w:val="40"/>
+          <w:szCs w:val="40"/>
+        </w:rPr>
+      </w:pPr>
+      <w:r>
+        <w:rPr>
+          <w:b/>
+          <w:bCs/>
+          <w:sz w:val="40"/>
+          <w:szCs w:val="40"/>
+        </w:rPr>
+        <w:br w:type="page"/>
+      </w:r>
+    </w:p>
+    <w:p>
+      <w:pPr>
+        <w:rPr>
+          <w:b/>
+          <w:bCs/>
+          <w:sz w:val="40"/>
+          <w:szCs w:val="40"/>
+        </w:rPr>
+      </w:pPr>
+      <w:r>
+        <w:rPr>
+          <w:b/>
+          <w:bCs/>
+          <w:sz w:val="40"/>
+          <w:szCs w:val="40"/>
+        </w:rPr>
+        <w:lastRenderedPageBreak/>
+        <w:t>Závěr</w:t>
+      </w:r>
+    </w:p>
+    <w:p>
+      <w:r>
+        <w:t xml:space="preserve">Závěrem lze </w:t>
+      </w:r>
+      <w:r>
+        <w:t>říct</w:t>
+      </w:r>
+      <w:r>
+        <w:t xml:space="preserve">, že jsem úspěšně vyvinul systém, který výrazně usnadňuje hospodářům správu jejich chovu v reálném čase. Aplikace umožňuje </w:t>
+      </w:r>
+      <w:r>
+        <w:t xml:space="preserve">vzdálenou </w:t>
+      </w:r>
+      <w:r>
+        <w:t>kontrolu situace v kurníku a ve výběhu</w:t>
+      </w:r>
+      <w:r>
+        <w:t>. Dále</w:t>
+      </w:r>
+      <w:r>
+        <w:t xml:space="preserve"> automaticky informuje o potenciálních hrozbách a kontroluje počet slepic</w:t>
+      </w:r>
+      <w:r>
+        <w:t xml:space="preserve"> pro následnou automatizaci</w:t>
+      </w:r>
+      <w:r>
+        <w:t xml:space="preserve">. Systém poskytuje záběry z kamer a monitoruje stav hnízd, což umožňuje analyzovat chov pomocí statistik. Přestože detekce vetřelců za zhoršených světelných podmínek a přesnost rozpoznání počtu vajec stále vyžadují vylepšení, systém představuje významný krok vpřed v automatizaci chovu </w:t>
+      </w:r>
+      <w:r>
+        <w:t>hospodářských zvířat</w:t>
       </w:r>
       <w:r>
         <w:t>.</w:t>
       </w:r>
-    </w:p>
-    <w:p>
-      <w:pPr>
-        <w:rPr>
-          <w:b/>
-          <w:bCs/>
-          <w:sz w:val="40"/>
-          <w:szCs w:val="40"/>
-        </w:rPr>
-      </w:pPr>
-      <w:r>
-        <w:rPr>
-          <w:b/>
-          <w:bCs/>
-          <w:sz w:val="40"/>
-          <w:szCs w:val="40"/>
-        </w:rPr>
-        <w:t>Postup práce</w:t>
-      </w:r>
-    </w:p>
-    <w:p>
-      <w:r>
-        <w:t>Prvním krokem byla analýz</w:t>
-      </w:r>
-      <w:r>
-        <w:t xml:space="preserve">a </w:t>
-      </w:r>
-      <w:r>
-        <w:t xml:space="preserve">řešení. </w:t>
-      </w:r>
-      <w:r>
-        <w:t>Během analýzy jsem vycházel z dat, která jsem získal o podobných řešeních na internetu. Dále jsem bral v potaz moje požadavky jakožto budoucího uživatele a výpovědi mojí babičky, které je zkušeným chovatelem.</w:t>
-      </w:r>
-    </w:p>
-    <w:p>
-      <w:r>
-        <w:t xml:space="preserve">Druhá fáze zahrnovala samotný návrh systému a určení technologií. Kvůli škálovatelnosti a </w:t>
-      </w:r>
-      <w:proofErr w:type="spellStart"/>
-      <w:r>
-        <w:t>rozšířitelnosti</w:t>
-      </w:r>
-      <w:proofErr w:type="spellEnd"/>
-      <w:r>
-        <w:t xml:space="preserve"> jsem zvolil </w:t>
-      </w:r>
-      <w:proofErr w:type="spellStart"/>
-      <w:r>
-        <w:t>mikroservisní</w:t>
-      </w:r>
-      <w:proofErr w:type="spellEnd"/>
-      <w:r>
-        <w:t xml:space="preserve"> architekturu a jako programovací jazyk je použit </w:t>
-      </w:r>
-      <w:r>
-        <w:t>Python</w:t>
-      </w:r>
-      <w:r>
-        <w:t xml:space="preserve">. </w:t>
-      </w:r>
-      <w:r>
-        <w:t xml:space="preserve">Open source systém </w:t>
-      </w:r>
-      <w:proofErr w:type="spellStart"/>
-      <w:r>
-        <w:t>Home</w:t>
-      </w:r>
-      <w:proofErr w:type="spellEnd"/>
-      <w:r>
-        <w:t xml:space="preserve"> </w:t>
-      </w:r>
-      <w:proofErr w:type="spellStart"/>
-      <w:r>
-        <w:t>Assistant</w:t>
-      </w:r>
-      <w:proofErr w:type="spellEnd"/>
-      <w:r>
-        <w:t xml:space="preserve"> zajišťuje kvalitní uživatelské rozhraní. </w:t>
-      </w:r>
-      <w:proofErr w:type="spellStart"/>
-      <w:r>
-        <w:t>Arduino</w:t>
-      </w:r>
-      <w:proofErr w:type="spellEnd"/>
-      <w:r>
-        <w:t xml:space="preserve"> Nano tvoří mozky všech </w:t>
-      </w:r>
-      <w:proofErr w:type="spellStart"/>
-      <w:r>
-        <w:t>IoT</w:t>
-      </w:r>
-      <w:proofErr w:type="spellEnd"/>
-      <w:r>
-        <w:t xml:space="preserve"> zařízení a </w:t>
-      </w:r>
-      <w:proofErr w:type="spellStart"/>
-      <w:r>
-        <w:t>Ip</w:t>
-      </w:r>
-      <w:proofErr w:type="spellEnd"/>
-      <w:r>
-        <w:t xml:space="preserve"> kamery zajišťují data pro analýzu obrazu prováděnou modelem Yolo11 společnosti </w:t>
-      </w:r>
-      <w:proofErr w:type="spellStart"/>
-      <w:r>
-        <w:t>Ultralytics</w:t>
-      </w:r>
-      <w:proofErr w:type="spellEnd"/>
-      <w:r>
-        <w:t>.</w:t>
-      </w:r>
-    </w:p>
-    <w:p>
-      <w:r>
-        <w:t>Třetí a poslední fáze byla samotná realizace</w:t>
-      </w:r>
-      <w:r>
-        <w:t>,</w:t>
-      </w:r>
-      <w:r>
-        <w:t xml:space="preserve"> testování</w:t>
-      </w:r>
-      <w:r>
-        <w:t xml:space="preserve"> a instalace celého systému do kurníku</w:t>
-      </w:r>
-      <w:r>
-        <w:t xml:space="preserve">. </w:t>
-      </w:r>
-      <w:r>
-        <w:t>Bylo třeba zajistit internetové připojení, přívod elektrické energie</w:t>
-      </w:r>
-      <w:r>
-        <w:t>,</w:t>
-      </w:r>
-      <w:r>
-        <w:t xml:space="preserve"> </w:t>
-      </w:r>
-      <w:r>
-        <w:t>samotné zapojení</w:t>
-      </w:r>
-      <w:r>
-        <w:t xml:space="preserve"> a konfigur</w:t>
-      </w:r>
-      <w:r>
-        <w:t>aci</w:t>
-      </w:r>
-      <w:r>
-        <w:t>.</w:t>
-      </w:r>
-      <w:r>
-        <w:t xml:space="preserve"> Část systému běží na </w:t>
-      </w:r>
-      <w:proofErr w:type="spellStart"/>
-      <w:r>
-        <w:t>Raspberry</w:t>
-      </w:r>
-      <w:proofErr w:type="spellEnd"/>
-      <w:r>
-        <w:t xml:space="preserve"> </w:t>
-      </w:r>
-      <w:proofErr w:type="spellStart"/>
-      <w:r>
-        <w:t>Pi</w:t>
-      </w:r>
-      <w:proofErr w:type="spellEnd"/>
-      <w:r>
-        <w:t xml:space="preserve"> 5 v kurníku a zajišťuje komunikaci s </w:t>
-      </w:r>
-      <w:proofErr w:type="spellStart"/>
-      <w:r>
-        <w:t>IoT</w:t>
-      </w:r>
-      <w:proofErr w:type="spellEnd"/>
-      <w:r>
-        <w:t xml:space="preserve"> prvky. Druhá část zajišťující běh neuronových sítí, uživatelské rozhraní a propagaci systém ven do internetu, běží doma na Intel NUC 11 Entusiast.</w:t>
-      </w:r>
-      <w:r>
-        <w:t xml:space="preserve">  </w:t>
-      </w:r>
-    </w:p>
-    <w:p>
-      <w:pPr>
-        <w:rPr>
-          <w:b/>
-          <w:bCs/>
-          <w:sz w:val="40"/>
-          <w:szCs w:val="40"/>
-        </w:rPr>
-      </w:pPr>
-      <w:r>
-        <w:rPr>
-          <w:b/>
-          <w:bCs/>
-          <w:sz w:val="40"/>
-          <w:szCs w:val="40"/>
-        </w:rPr>
-        <w:t>Diskuse</w:t>
-      </w:r>
-      <w:r>
-        <w:rPr>
-          <w:b/>
-          <w:bCs/>
-          <w:sz w:val="40"/>
-          <w:szCs w:val="40"/>
-        </w:rPr>
-        <w:t xml:space="preserve"> a plány do budoucna</w:t>
-      </w:r>
-    </w:p>
-    <w:p>
-      <w:r>
-        <w:t>V budoucnu rozhodně plánuji dále zlepšovat přesnost rozpoznávacího algoritmu a přidat další rozšíření. Zajímavá funkce, která opět přinese další zajímavá statistická data, je tvorba statistik pro každou slepici zvlášť. Pravděpodobně se bude jednat o využití segmentace a následné rozeznávání jednotlivých slepic mezi sebou. Projekt obsahuje mnoho vědních oborů a proto plánuji také jeho publikaci například v </w:t>
-      </w:r>
-      <w:proofErr w:type="spellStart"/>
-      <w:r>
-        <w:t>Home</w:t>
-      </w:r>
-      <w:proofErr w:type="spellEnd"/>
-      <w:r>
-        <w:t xml:space="preserve"> </w:t>
-      </w:r>
-      <w:proofErr w:type="spellStart"/>
-      <w:r>
-        <w:t>Assistant</w:t>
-      </w:r>
-      <w:proofErr w:type="spellEnd"/>
-      <w:r>
-        <w:t xml:space="preserve"> komunitě, což by mohlo podnítit zájem mnoha dalších nadšenců.  </w:t>
-      </w:r>
-    </w:p>
-    <w:p>
-      <w:pPr>
-        <w:rPr>
-          <w:b/>
-          <w:bCs/>
-          <w:sz w:val="40"/>
-          <w:szCs w:val="40"/>
-        </w:rPr>
-      </w:pPr>
-      <w:r>
-        <w:rPr>
-          <w:b/>
-          <w:bCs/>
-          <w:sz w:val="40"/>
-          <w:szCs w:val="40"/>
-        </w:rPr>
-        <w:t>Závěr</w:t>
-      </w:r>
-    </w:p>
-    <w:p>
-      <w:r>
-        <w:t xml:space="preserve">Systém </w:t>
-      </w:r>
-      <w:proofErr w:type="spellStart"/>
-      <w:r>
-        <w:t>Coopmaster</w:t>
-      </w:r>
-      <w:proofErr w:type="spellEnd"/>
-      <w:r>
-        <w:t xml:space="preserve"> úspěšně automatizuje chov kura domácího, využívající strojové učení a </w:t>
-      </w:r>
-      <w:proofErr w:type="spellStart"/>
-      <w:r>
-        <w:t>IoT</w:t>
-      </w:r>
-      <w:proofErr w:type="spellEnd"/>
-      <w:r>
-        <w:t xml:space="preserve"> technologie. Zefektivňuje monitorování prostředí, detekci vetřelců a sledování produkce vajec, což zlepšuje </w:t>
-      </w:r>
-      <w:proofErr w:type="spellStart"/>
-      <w:r>
-        <w:t>welfare</w:t>
-      </w:r>
-      <w:proofErr w:type="spellEnd"/>
-      <w:r>
-        <w:t xml:space="preserve"> zvířat a snižuje potřebu lidského zásahu. I přes některé oblasti pro zlepšení, jako je </w:t>
-      </w:r>
-      <w:r>
-        <w:lastRenderedPageBreak/>
-        <w:t>detekce v noci a přesnost rozpoznávání vajec, projekt představuje významný krok v automatizaci zemědělství.</w:t>
-      </w:r>
-    </w:p>
-    <w:p/>
-    <w:p>
-      <w:r>
+      <w:r>
+        <w:br/>
+      </w:r>
+      <w:r>
+        <w:br/>
+      </w:r>
+    </w:p>
+    <w:p>
+      <w:r>
+        <w:rPr>
+          <w:noProof/>
+        </w:rPr>
         <w:drawing>
           <wp:inline distT="0" distB="0" distL="0" distR="0" wp14:anchorId="0B0C62E0" wp14:editId="1D9CA377">
             <wp:extent cx="5731510" cy="3051810"/>
@@ -530,6 +429,60 @@
           <w:sz w:val="40"/>
           <w:szCs w:val="40"/>
         </w:rPr>
+        <w:t>Použité materiály</w:t>
+      </w:r>
+    </w:p>
+    <w:p>
+      <w:hyperlink r:id="rId5" w:history="1">
+        <w:r>
+          <w:rPr>
+            <w:rStyle w:val="Hypertextovodkaz"/>
+          </w:rPr>
+          <w:t>https://docs.ultralytics.com/models/yolo11/</w:t>
+        </w:r>
+      </w:hyperlink>
+      <w:r>
+        <w:t xml:space="preserve"> </w:t>
+      </w:r>
+    </w:p>
+    <w:p>
+      <w:pPr>
+        <w:rPr>
+          <w:b/>
+          <w:bCs/>
+          <w:sz w:val="40"/>
+          <w:szCs w:val="40"/>
+        </w:rPr>
+      </w:pPr>
+      <w:r>
+        <w:t xml:space="preserve">……? </w:t>
+      </w:r>
+      <w:r>
+        <w:rPr>
+          <w:b/>
+          <w:bCs/>
+          <w:sz w:val="40"/>
+          <w:szCs w:val="40"/>
+        </w:rPr>
+        <w:t xml:space="preserve"> </w:t>
+      </w:r>
+    </w:p>
+    <w:p>
+      <w:pPr>
+        <w:rPr>
+          <w:b/>
+          <w:bCs/>
+          <w:sz w:val="40"/>
+          <w:szCs w:val="40"/>
+        </w:rPr>
+      </w:pPr>
+      <w:r>
+        <w:rPr>
+          <w:b/>
+          <w:bCs/>
+          <w:sz w:val="40"/>
+          <w:szCs w:val="40"/>
+        </w:rPr>
         <w:t xml:space="preserve">Použité </w:t>
       </w:r>
       <w:r>
@@ -541,9 +494,18 @@
         </w:rPr>
         <w:t>technologie</w:t>
       </w:r>
-    </w:p>
-    <w:p>
-      <w:hyperlink r:id="rId5" w:history="1">
+      <w:r>
+        <w:rPr>
+          <w:b/>
+          <w:bCs/>
+          <w:sz w:val="40"/>
+          <w:szCs w:val="40"/>
+        </w:rPr>
+        <w:t xml:space="preserve"> (obrázky)</w:t>
+      </w:r>
+    </w:p>
+    <w:p>
+      <w:hyperlink r:id="rId6" w:history="1">
         <w:r>
           <w:rPr>
             <w:rStyle w:val="Hypertextovodkaz"/>
@@ -556,7 +518,7 @@
       </w:r>
     </w:p>
     <w:p>
-      <w:hyperlink r:id="rId6" w:history="1">
+      <w:hyperlink r:id="rId7" w:anchor="vhid=wJ_8EiJgjRaS-M&amp;vssid=mosaic" w:history="1">
         <w:r>
           <w:rPr>
             <w:rStyle w:val="Hypertextovodkaz"/>
@@ -569,7 +531,7 @@
       </w:r>
     </w:p>
     <w:p>
-      <w:hyperlink r:id="rId7" w:history="1">
+      <w:hyperlink r:id="rId8" w:history="1">
         <w:r>
           <w:rPr>
             <w:rStyle w:val="Hypertextovodkaz"/>
@@ -582,19 +544,12 @@
       </w:r>
     </w:p>
     <w:p>
-      <w:hyperlink r:id="rId8" w:history="1">
+      <w:hyperlink r:id="rId9" w:history="1">
         <w:r>
           <w:rPr>
             <w:rStyle w:val="Hypertextovodkaz"/>
           </w:rPr>
-          <w:t>https://www.google.com/search?q=arduino+logo&amp;sca_esv=c06ccc95c221bce2&amp;udm=2&amp;biw=1718&amp;bih=1278&amp;sxsrf=AHTn8zo2R8H_5HfDBARaDQE6zIRYUCOnoA%3A1741549691706&amp;ei=e_DNZ-LoKqGki-gP4q_i8AE&amp;ved=0ahUKEwiiku6V4v2LAxUh0gIHHeKXGB4Q4dUDCBE&amp;uact=5&amp;oq=arduino+logo&amp;gs_lp=EgNpbWciDGFyZHVpbm8gbG9nbzIFEAAYgAQyBRAAGIAEMgUQABiABDIEEAAYHjIEEAAYHjIEEAAYHjIEEAAYHjIEEAAYHjIEEAAYHjIEEAAYHkjnC1CvAVjcCXABeACQAQCYAUKgAbwCqgEBNbgBA8gBAPgBAZgC</w:t>
-        </w:r>
-        <w:r>
-          <w:rPr>
-            <w:rStyle w:val="Hypertextovodkaz"/>
-          </w:rPr>
-          <w:lastRenderedPageBreak/>
-          <w:t>BqAC0gLCAg0QABiABBixAxhDGIoFwgIKEAAYgAQYQxiKBcICCBAAGIAEGLEDwgIGEAAYBxgemAMAiAYBkgcBNqAHyBg&amp;sclient=img</w:t>
+          <w:t>https://www.google.com/search?q=arduino+logo&amp;sca_esv=c06ccc95c221bce2&amp;udm=2&amp;biw=1718&amp;bih=1278&amp;sxsrf=AHTn8zo2R8H_5HfDBARaDQE6zIRYUCOnoA%3A1741549691706&amp;ei=e_DNZ-LoKqGki-gP4q_i8AE&amp;ved=0ahUKEwiiku6V4v2LAxUh0gIHHeKXGB4Q4dUDCBE&amp;uact=5&amp;oq=arduino+logo&amp;gs_lp=EgNpbWciDGFyZHVpbm8gbG9nbzIFEAAYgAQyBRAAGIAEMgUQABiABDIEEAAYHjIEEAAYHjIEEAAYHjIEEAAYHjIEEAAYHjIEEAAYHjIEEAAYHkjnC1CvAVjcCXABeACQAQCYAUKgAbwCqgEBNbgBA8gBAPgBAZgCBqAC0gLCAg0QABiABBixAxhDGIoFwgIKEAAYgAQYQxiKBcICCBAAGIAEGLEDwgIGEAAYBxgemAMAiAYBkgcBNqAHyBg&amp;sclient=img</w:t>
         </w:r>
       </w:hyperlink>
       <w:r>
@@ -602,7 +557,7 @@
       </w:r>
     </w:p>
     <w:p>
-      <w:hyperlink r:id="rId9" w:history="1">
+      <w:hyperlink r:id="rId10" w:history="1">
         <w:r>
           <w:rPr>
             <w:rStyle w:val="Hypertextovodkaz"/>
@@ -615,7 +570,7 @@
       </w:r>
     </w:p>
     <w:p>
-      <w:hyperlink r:id="rId10" w:history="1">
+      <w:hyperlink r:id="rId11" w:history="1">
         <w:r>
           <w:rPr>
             <w:rStyle w:val="Hypertextovodkaz"/>
@@ -625,6 +580,12 @@
       </w:hyperlink>
       <w:r>
         <w:t xml:space="preserve"> </w:t>
+      </w:r>
+    </w:p>
+    <w:p/>
+    <w:p>
+      <w:r>
+        <w:t>tablet je 25.5 x 15,5</w:t>
       </w:r>
     </w:p>
     <w:p/>

</xml_diff>

<commit_message>
poster done a zacinam web
</commit_message>
<xml_diff>
--- a/amavet/texty_na_poster.docx
+++ b/amavet/texty_na_poster.docx
@@ -1,6 +1,6 @@
 
 <file path=word/document.xml><?xml version="1.0" encoding="utf-8"?>
-<w:document xmlns:wpc="http://schemas.microsoft.com/office/word/2010/wordprocessingCanvas" xmlns:cx="http://schemas.microsoft.com/office/drawing/2014/chartex" xmlns:cx1="http://schemas.microsoft.com/office/drawing/2015/9/8/chartex" xmlns:cx2="http://schemas.microsoft.com/office/drawing/2015/10/21/chartex" xmlns:cx3="http://schemas.microsoft.com/office/drawing/2016/5/9/chartex" xmlns:cx4="http://schemas.microsoft.com/office/drawing/2016/5/10/chartex" xmlns:cx5="http://schemas.microsoft.com/office/drawing/2016/5/11/chartex" xmlns:cx6="http://schemas.microsoft.com/office/drawing/2016/5/12/chartex" xmlns:cx7="http://schemas.microsoft.com/office/drawing/2016/5/13/chartex" xmlns:cx8="http://schemas.microsoft.com/office/drawing/2016/5/14/chartex" xmlns:mc="http://schemas.openxmlformats.org/markup-compatibility/2006" xmlns:aink="http://schemas.microsoft.com/office/drawing/2016/ink" xmlns:am3d="http://schemas.microsoft.com/office/drawing/2017/model3d" xmlns:o="urn:schemas-microsoft-com:office:office" xmlns:oel="http://schemas.microsoft.com/office/2019/extlst" xmlns:r="http://schemas.openxmlformats.org/officeDocument/2006/relationships" xmlns:m="http://schemas.openxmlformats.org/officeDocument/2006/math" xmlns:v="urn:schemas-microsoft-com:vml" xmlns:wp14="http://schemas.microsoft.com/office/word/2010/wordprocessingDrawing" xmlns:wp="http://schemas.openxmlformats.org/drawingml/2006/wordprocessingDrawing" xmlns:w10="urn:schemas-microsoft-com:office:word" xmlns:w="http://schemas.openxmlformats.org/wordprocessingml/2006/main" xmlns:w14="http://schemas.microsoft.com/office/word/2010/wordml" xmlns:w15="http://schemas.microsoft.com/office/word/2012/wordml" xmlns:w16cex="http://schemas.microsoft.com/office/word/2018/wordml/cex" xmlns:w16cid="http://schemas.microsoft.com/office/word/2016/wordml/cid" xmlns:w16="http://schemas.microsoft.com/office/word/2018/wordml" xmlns:w16sdtdh="http://schemas.microsoft.com/office/word/2020/wordml/sdtdatahash" xmlns:w16se="http://schemas.microsoft.com/office/word/2015/wordml/symex" xmlns:wpg="http://schemas.microsoft.com/office/word/2010/wordprocessingGroup" xmlns:wpi="http://schemas.microsoft.com/office/word/2010/wordprocessingInk" xmlns:wne="http://schemas.microsoft.com/office/word/2006/wordml" xmlns:wps="http://schemas.microsoft.com/office/word/2010/wordprocessingShape" mc:Ignorable="w14 w15 w16se w16cid w16 w16cex w16sdtdh wp14">
+<w:document xmlns:wpc="http://schemas.microsoft.com/office/word/2010/wordprocessingCanvas" xmlns:cx="http://schemas.microsoft.com/office/drawing/2014/chartex" xmlns:cx1="http://schemas.microsoft.com/office/drawing/2015/9/8/chartex" xmlns:cx2="http://schemas.microsoft.com/office/drawing/2015/10/21/chartex" xmlns:cx3="http://schemas.microsoft.com/office/drawing/2016/5/9/chartex" xmlns:cx4="http://schemas.microsoft.com/office/drawing/2016/5/10/chartex" xmlns:cx5="http://schemas.microsoft.com/office/drawing/2016/5/11/chartex" xmlns:cx6="http://schemas.microsoft.com/office/drawing/2016/5/12/chartex" xmlns:cx7="http://schemas.microsoft.com/office/drawing/2016/5/13/chartex" xmlns:cx8="http://schemas.microsoft.com/office/drawing/2016/5/14/chartex" xmlns:mc="http://schemas.openxmlformats.org/markup-compatibility/2006" xmlns:aink="http://schemas.microsoft.com/office/drawing/2016/ink" xmlns:am3d="http://schemas.microsoft.com/office/drawing/2017/model3d" xmlns:o="urn:schemas-microsoft-com:office:office" xmlns:oel="http://schemas.microsoft.com/office/2019/extlst" xmlns:r="http://schemas.openxmlformats.org/officeDocument/2006/relationships" xmlns:m="http://schemas.openxmlformats.org/officeDocument/2006/math" xmlns:v="urn:schemas-microsoft-com:vml" xmlns:wp14="http://schemas.microsoft.com/office/word/2010/wordprocessingDrawing" xmlns:wp="http://schemas.openxmlformats.org/drawingml/2006/wordprocessingDrawing" xmlns:w10="urn:schemas-microsoft-com:office:word" xmlns:w="http://schemas.openxmlformats.org/wordprocessingml/2006/main" xmlns:w14="http://schemas.microsoft.com/office/word/2010/wordml" xmlns:w15="http://schemas.microsoft.com/office/word/2012/wordml" xmlns:w16cex="http://schemas.microsoft.com/office/word/2018/wordml/cex" xmlns:w16cid="http://schemas.microsoft.com/office/word/2016/wordml/cid" xmlns:w16="http://schemas.microsoft.com/office/word/2018/wordml" xmlns:w16du="http://schemas.microsoft.com/office/word/2023/wordml/word16du" xmlns:w16sdtdh="http://schemas.microsoft.com/office/word/2020/wordml/sdtdatahash" xmlns:w16sdtfl="http://schemas.microsoft.com/office/word/2024/wordml/sdtformatlock" xmlns:w16se="http://schemas.microsoft.com/office/word/2015/wordml/symex" xmlns:wpg="http://schemas.microsoft.com/office/word/2010/wordprocessingGroup" xmlns:wpi="http://schemas.microsoft.com/office/word/2010/wordprocessingInk" xmlns:wne="http://schemas.microsoft.com/office/word/2006/wordml" xmlns:wps="http://schemas.microsoft.com/office/word/2010/wordprocessingShape" mc:Ignorable="w14 w15 w16se w16cid w16 w16cex w16sdtdh w16sdtfl w16du wp14">
   <w:body>
     <w:p>
       <w:pPr>
@@ -23,13 +23,22 @@
     </w:p>
     <w:p>
       <w:r>
-        <w:t xml:space="preserve">Práce se snaží řešit problém neefektivního a časově náročného řízení chovu hospodářských zvířat, konkrétně kura domácího. V tradičním chovu je nutná častá fyzická přítomnost chovatelů, což může být náročné a časově limitující. Cílem práce je automatizace těchto procesů pomocí moderních technologií, jako je například zpracování obrazu pomocí neuronových sítí. Dále je součástí práce implementace kamerového systému a vlastních IoT </w:t>
+        <w:t>Tato práce řeší</w:t>
+      </w:r>
+      <w:r>
+        <w:t xml:space="preserve"> problém neefektivního a časově náročného řízení chovu hospodářských zvířat, konkrétně kura domácího. V tradičním chovu je nutná častá fyzická přítomnost chovatelů, což může být náročné a časově limitující. Cílem práce je automatizace těchto procesů pomocí moderních technologií, jako je například zpracování obrazu pomocí neuronových sítí. Dále je součástí práce implementace kamerového systému a vlastních IoT </w:t>
       </w:r>
       <w:r>
         <w:t>zařízení</w:t>
       </w:r>
       <w:r>
-        <w:t>. Výsledkem by mělo být zefektivnění monitorování stav</w:t>
+        <w:t xml:space="preserve">. Výsledkem </w:t>
+      </w:r>
+      <w:r>
+        <w:t xml:space="preserve">je </w:t>
+      </w:r>
+      <w:r>
+        <w:t>zefektivnění monitorování stav</w:t>
       </w:r>
       <w:r>
         <w:t>u</w:t>
@@ -89,19 +98,19 @@
         <w:t xml:space="preserve"> Home Assistant </w:t>
       </w:r>
       <w:r>
-        <w:t xml:space="preserve">společně s mikroservisní architekturou povede ke </w:t>
+        <w:t xml:space="preserve">společně s mikroservisní architekturou </w:t>
       </w:r>
       <w:r>
         <w:t>zlepš</w:t>
       </w:r>
       <w:r>
-        <w:t>en</w:t>
-      </w:r>
-      <w:r>
-        <w:t>í reakční dob</w:t>
-      </w:r>
-      <w:r>
-        <w:t>y</w:t>
+        <w:t>í</w:t>
+      </w:r>
+      <w:r>
+        <w:t xml:space="preserve"> reakční dob</w:t>
+      </w:r>
+      <w:r>
+        <w:t>u</w:t>
       </w:r>
       <w:r>
         <w:t xml:space="preserve"> na změny v chovném cyklu a zajistí škálovatelné řešení pro dlouhodobý provoz. Tento systém přispěje k efektivnímu řízení produkce</w:t>
@@ -158,13 +167,49 @@
     </w:p>
     <w:p>
       <w:r>
-        <w:t>Prvním krokem byla analýz</w:t>
-      </w:r>
-      <w:r>
+        <w:rPr>
+          <w:b/>
+          <w:bCs/>
+        </w:rPr>
+        <w:t>1.</w:t>
+      </w:r>
+      <w:r>
+        <w:rPr>
+          <w:b/>
+          <w:bCs/>
+        </w:rPr>
+        <w:t xml:space="preserve"> </w:t>
+      </w:r>
+      <w:r>
+        <w:rPr>
+          <w:b/>
+          <w:bCs/>
+        </w:rPr>
+        <w:t>A</w:t>
+      </w:r>
+      <w:r>
+        <w:rPr>
+          <w:b/>
+          <w:bCs/>
+        </w:rPr>
+        <w:t>nalýz</w:t>
+      </w:r>
+      <w:r>
+        <w:rPr>
+          <w:b/>
+          <w:bCs/>
+        </w:rPr>
         <w:t xml:space="preserve">a </w:t>
       </w:r>
       <w:r>
-        <w:t xml:space="preserve">řešení. </w:t>
+        <w:rPr>
+          <w:b/>
+          <w:bCs/>
+        </w:rPr>
+        <w:t>řešení</w:t>
+      </w:r>
+      <w:r>
+        <w:br/>
       </w:r>
       <w:r>
         <w:t>Během analýzy jsem vycházel z dat, která jsem získal o podobných řešeních na internetu. Dále jsem bral v potaz moje požadavky budoucího uživatele a výpovědi mojí babičky, kter</w:t>
@@ -190,7 +235,38 @@
     </w:p>
     <w:p>
       <w:r>
-        <w:t>Druhá fáze zahrnovala samotný návrh systému a určení technologií. Kvůli škálovatelnosti a rozš</w:t>
+        <w:rPr>
+          <w:b/>
+          <w:bCs/>
+        </w:rPr>
+        <w:t>2.</w:t>
+      </w:r>
+      <w:r>
+        <w:rPr>
+          <w:b/>
+          <w:bCs/>
+        </w:rPr>
+        <w:t xml:space="preserve"> </w:t>
+      </w:r>
+      <w:r>
+        <w:rPr>
+          <w:b/>
+          <w:bCs/>
+        </w:rPr>
+        <w:t>N</w:t>
+      </w:r>
+      <w:r>
+        <w:rPr>
+          <w:b/>
+          <w:bCs/>
+        </w:rPr>
+        <w:t>ávrh systému a určení technologií</w:t>
+      </w:r>
+      <w:r>
+        <w:br/>
+      </w:r>
+      <w:r>
+        <w:t>Kvůli škálovatelnosti a rozš</w:t>
       </w:r>
       <w:r>
         <w:t>i</w:t>
@@ -210,19 +286,42 @@
     </w:p>
     <w:p>
       <w:r>
-        <w:t>Třetí a poslední fáze byla samotná realizace</w:t>
-      </w:r>
-      <w:r>
+        <w:rPr>
+          <w:b/>
+          <w:bCs/>
+        </w:rPr>
+        <w:t>3. R</w:t>
+      </w:r>
+      <w:r>
+        <w:rPr>
+          <w:b/>
+          <w:bCs/>
+        </w:rPr>
+        <w:t>ealizace</w:t>
+      </w:r>
+      <w:r>
+        <w:rPr>
+          <w:b/>
+          <w:bCs/>
+        </w:rPr>
         <w:t>,</w:t>
       </w:r>
       <w:r>
+        <w:rPr>
+          <w:b/>
+          <w:bCs/>
+        </w:rPr>
         <w:t xml:space="preserve"> testování</w:t>
       </w:r>
       <w:r>
-        <w:t xml:space="preserve"> a instalace celého systému do kurníku</w:t>
-      </w:r>
-      <w:r>
-        <w:t xml:space="preserve">. </w:t>
+        <w:rPr>
+          <w:b/>
+          <w:bCs/>
+        </w:rPr>
+        <w:t xml:space="preserve"> a instalace do kurníku</w:t>
+      </w:r>
+      <w:r>
+        <w:br/>
       </w:r>
       <w:r>
         <w:t>Bylo třeba zajistit internetové připojení, přívod elektrické energie</w:t>
@@ -246,10 +345,46 @@
         <w:t>.</w:t>
       </w:r>
       <w:r>
-        <w:t xml:space="preserve"> Část systému běží na Raspberry Pi 5 v kurníku a zajišťuje komunikaci s IoT prvky. Druhá část zajišťující běh neuronových sítí, uživatelské rozhraní a propagaci systém ven do internetu, běží doma na Intel NUC 11 Entusiast.</w:t>
-      </w:r>
-      <w:r>
-        <w:t xml:space="preserve">  </w:t>
+        <w:t xml:space="preserve"> Část systému běží na Raspberry Pi 5 v kurníku a zajišťuje komunikaci s</w:t>
+      </w:r>
+      <w:r>
+        <w:t xml:space="preserve"> kamerami a </w:t>
+      </w:r>
+      <w:r>
+        <w:t>IoT prvky. Druhá část zajišťující běh neuronových sítí, uživatelské rozhraní a propagaci systém</w:t>
+      </w:r>
+      <w:r>
+        <w:t>u</w:t>
+      </w:r>
+      <w:r>
+        <w:t xml:space="preserve"> ven </w:t>
+      </w:r>
+      <w:r>
+        <w:t>na</w:t>
+      </w:r>
+      <w:r>
+        <w:t xml:space="preserve"> internet, běží doma na Intel NUC 11 Entusiast.</w:t>
+      </w:r>
+      <w:r>
+        <w:t xml:space="preserve"> </w:t>
+      </w:r>
+      <w:r>
+        <w:t>Systém je již</w:t>
+      </w:r>
+      <w:r>
+        <w:t xml:space="preserve"> </w:t>
+      </w:r>
+      <w:r>
+        <w:t>používán v </w:t>
+      </w:r>
+      <w:r>
+        <w:t>ostrém</w:t>
+      </w:r>
+      <w:r>
+        <w:t xml:space="preserve"> provozu</w:t>
+      </w:r>
+      <w:r>
+        <w:t xml:space="preserve"> a i babička už si k němu našla cestu přes mobilní aplikaci.</w:t>
       </w:r>
     </w:p>
     <w:p>
@@ -282,7 +417,13 @@
     </w:p>
     <w:p>
       <w:r>
-        <w:t>V budoucnu rozhodně plánuji dále zlepšovat přesnost rozpoznávacího algoritmu a přidat další rozšíření. Zajímavá funkce, která opět přinese další statistická data, je tvorba statistik pro každou slepici zvlášť. Pravděpodobně se bude jednat o využití segmentace a následné rozeznávání jednotlivých slepic mezi sebou. Projekt obsahuje mnoho vědních oborů</w:t>
+        <w:t xml:space="preserve">V budoucnu rozhodně plánuji dále zlepšovat přesnost rozpoznávacího algoritmu a přidat další rozšíření. Zajímavá funkce, která opět přinese </w:t>
+      </w:r>
+      <w:r>
+        <w:t>užitečná</w:t>
+      </w:r>
+      <w:r>
+        <w:t xml:space="preserve"> statistická data, je tvorba statistik pro každou slepici zvlášť. Pravděpodobně se bude jednat o využití segmentace a následné rozeznávání jednotlivých slepic mezi sebou. Projekt obsahuje mnoho vědních oborů</w:t>
       </w:r>
       <w:r>
         <w:t>,</w:t>
@@ -332,13 +473,28 @@
     </w:p>
     <w:p>
       <w:r>
-        <w:t xml:space="preserve">Závěrem lze </w:t>
-      </w:r>
-      <w:r>
-        <w:t>říct</w:t>
-      </w:r>
-      <w:r>
-        <w:t xml:space="preserve">, že jsem úspěšně vyvinul systém, který výrazně usnadňuje hospodářům správu jejich chovu v reálném čase. Aplikace umožňuje </w:t>
+        <w:t>Výsledkem práce je</w:t>
+      </w:r>
+      <w:r>
+        <w:t xml:space="preserve"> systém, který hospodář</w:t>
+      </w:r>
+      <w:r>
+        <w:t xml:space="preserve">i </w:t>
+      </w:r>
+      <w:r>
+        <w:t>značně</w:t>
+      </w:r>
+      <w:r>
+        <w:t xml:space="preserve"> usnadňuje</w:t>
+      </w:r>
+      <w:r>
+        <w:t xml:space="preserve"> správu je</w:t>
+      </w:r>
+      <w:r>
+        <w:t>ho</w:t>
+      </w:r>
+      <w:r>
+        <w:t xml:space="preserve"> chovu v reálném čase. Aplikace umožňuje </w:t>
       </w:r>
       <w:r>
         <w:t xml:space="preserve">vzdálenou </w:t>
@@ -367,51 +523,6 @@
       <w:r>
         <w:br/>
       </w:r>
-      <w:r>
-        <w:br/>
-      </w:r>
-    </w:p>
-    <w:p>
-      <w:r>
-        <w:rPr>
-          <w:noProof/>
-        </w:rPr>
-        <w:drawing>
-          <wp:inline distT="0" distB="0" distL="0" distR="0" wp14:anchorId="0B0C62E0" wp14:editId="1D9CA377">
-            <wp:extent cx="5731510" cy="3051810"/>
-            <wp:effectExtent l="0" t="0" r="2540" b="0"/>
-            <wp:docPr id="2124580635" name="Obrázek 1" descr="Obsah obrázku text, řada/pruh, Vykreslený graf, diagram&#10;&#10;Popis byl vytvořen automaticky"/>
-            <wp:cNvGraphicFramePr>
-              <a:graphicFrameLocks xmlns:a="http://schemas.openxmlformats.org/drawingml/2006/main" noChangeAspect="1"/>
-            </wp:cNvGraphicFramePr>
-            <a:graphic xmlns:a="http://schemas.openxmlformats.org/drawingml/2006/main">
-              <a:graphicData uri="http://schemas.openxmlformats.org/drawingml/2006/picture">
-                <pic:pic xmlns:pic="http://schemas.openxmlformats.org/drawingml/2006/picture">
-                  <pic:nvPicPr>
-                    <pic:cNvPr id="2124580635" name="Obrázek 1" descr="Obsah obrázku text, řada/pruh, Vykreslený graf, diagram&#10;&#10;Popis byl vytvořen automaticky"/>
-                    <pic:cNvPicPr/>
-                  </pic:nvPicPr>
-                  <pic:blipFill>
-                    <a:blip r:embed="rId4"/>
-                    <a:stretch>
-                      <a:fillRect/>
-                    </a:stretch>
-                  </pic:blipFill>
-                  <pic:spPr>
-                    <a:xfrm>
-                      <a:off x="0" y="0"/>
-                      <a:ext cx="5731510" cy="3051810"/>
-                    </a:xfrm>
-                    <a:prstGeom prst="rect">
-                      <a:avLst/>
-                    </a:prstGeom>
-                  </pic:spPr>
-                </pic:pic>
-              </a:graphicData>
-            </a:graphic>
-          </wp:inline>
-        </w:drawing>
-      </w:r>
     </w:p>
     <w:p>
       <w:pPr>
@@ -433,7 +544,7 @@
       </w:r>
     </w:p>
     <w:p>
-      <w:hyperlink r:id="rId5" w:history="1">
+      <w:hyperlink r:id="rId4" w:history="1">
         <w:r>
           <w:rPr>
             <w:rStyle w:val="Hypertextovodkaz"/>
@@ -446,6 +557,56 @@
       </w:r>
     </w:p>
     <w:p>
+      <w:r>
+        <w:t xml:space="preserve">INC., Ultralytics. Ultralytics Yolo11 [online]. 2025 [vid. 2025-03-10]. Dostupné z: </w:t>
+      </w:r>
+      <w:hyperlink r:id="rId5" w:history="1">
+        <w:r>
+          <w:rPr>
+            <w:rStyle w:val="Hypertextovodkaz"/>
+          </w:rPr>
+          <w:t>https://docs.ultralytics.com/models/yolo11</w:t>
+        </w:r>
+      </w:hyperlink>
+      <w:r>
+        <w:t xml:space="preserve">. </w:t>
+      </w:r>
+    </w:p>
+    <w:p/>
+    <w:p>
+      <w:r>
+        <w:t xml:space="preserve">Arduino. Arduino Documentation [online]. 2025 [vid. 2025-03-10]. Dostupné z: </w:t>
+      </w:r>
+      <w:hyperlink r:id="rId6" w:history="1">
+        <w:r>
+          <w:rPr>
+            <w:rStyle w:val="Hypertextovodkaz"/>
+          </w:rPr>
+          <w:t>https://docs.arduino.cc/</w:t>
+        </w:r>
+      </w:hyperlink>
+      <w:r>
+        <w:t xml:space="preserve">. </w:t>
+      </w:r>
+    </w:p>
+    <w:p/>
+    <w:p>
+      <w:r>
+        <w:t xml:space="preserve">Python Software Foundation. Python 3.10.16 documentation [online]. 2025 [vid. 2025-03-10]. Dostupné z: </w:t>
+      </w:r>
+      <w:hyperlink r:id="rId7" w:history="1">
+        <w:r>
+          <w:rPr>
+            <w:rStyle w:val="Hypertextovodkaz"/>
+          </w:rPr>
+          <w:t>https://docs.python.org/3.10/</w:t>
+        </w:r>
+      </w:hyperlink>
+      <w:r>
+        <w:t>.</w:t>
+      </w:r>
+    </w:p>
+    <w:p>
       <w:pPr>
         <w:rPr>
           <w:b/>
@@ -455,28 +616,6 @@
         </w:rPr>
       </w:pPr>
       <w:r>
-        <w:t xml:space="preserve">……? </w:t>
-      </w:r>
-      <w:r>
-        <w:rPr>
-          <w:b/>
-          <w:bCs/>
-          <w:sz w:val="40"/>
-          <w:szCs w:val="40"/>
-        </w:rPr>
-        <w:t xml:space="preserve"> </w:t>
-      </w:r>
-    </w:p>
-    <w:p>
-      <w:pPr>
-        <w:rPr>
-          <w:b/>
-          <w:bCs/>
-          <w:sz w:val="40"/>
-          <w:szCs w:val="40"/>
-        </w:rPr>
-      </w:pPr>
-      <w:r>
         <w:rPr>
           <w:b/>
           <w:bCs/>
@@ -505,7 +644,7 @@
       </w:r>
     </w:p>
     <w:p>
-      <w:hyperlink r:id="rId6" w:history="1">
+      <w:hyperlink r:id="rId8" w:history="1">
         <w:r>
           <w:rPr>
             <w:rStyle w:val="Hypertextovodkaz"/>
@@ -518,7 +657,7 @@
       </w:r>
     </w:p>
     <w:p>
-      <w:hyperlink r:id="rId7" w:anchor="vhid=wJ_8EiJgjRaS-M&amp;vssid=mosaic" w:history="1">
+      <w:hyperlink r:id="rId9" w:anchor="vhid=wJ_8EiJgjRaS-M&amp;vssid=mosaic" w:history="1">
         <w:r>
           <w:rPr>
             <w:rStyle w:val="Hypertextovodkaz"/>
@@ -531,7 +670,7 @@
       </w:r>
     </w:p>
     <w:p>
-      <w:hyperlink r:id="rId8" w:history="1">
+      <w:hyperlink r:id="rId10" w:history="1">
         <w:r>
           <w:rPr>
             <w:rStyle w:val="Hypertextovodkaz"/>
@@ -544,12 +683,19 @@
       </w:r>
     </w:p>
     <w:p>
-      <w:hyperlink r:id="rId9" w:history="1">
+      <w:hyperlink r:id="rId11" w:history="1">
         <w:r>
           <w:rPr>
             <w:rStyle w:val="Hypertextovodkaz"/>
           </w:rPr>
-          <w:t>https://www.google.com/search?q=arduino+logo&amp;sca_esv=c06ccc95c221bce2&amp;udm=2&amp;biw=1718&amp;bih=1278&amp;sxsrf=AHTn8zo2R8H_5HfDBARaDQE6zIRYUCOnoA%3A1741549691706&amp;ei=e_DNZ-LoKqGki-gP4q_i8AE&amp;ved=0ahUKEwiiku6V4v2LAxUh0gIHHeKXGB4Q4dUDCBE&amp;uact=5&amp;oq=arduino+logo&amp;gs_lp=EgNpbWciDGFyZHVpbm8gbG9nbzIFEAAYgAQyBRAAGIAEMgUQABiABDIEEAAYHjIEEAAYHjIEEAAYHjIEEAAYHjIEEAAYHjIEEAAYHjIEEAAYHkjnC1CvAVjcCXABeACQAQCYAUKgAbwCqgEBNbgBA8gBAPgBAZgCBqAC0gLCAg0QABiABBixAxhDGIoFwgIKEAAYgAQYQxiKBcICCBAAGIAEGLEDwgIGEAAYBxgemAMAiAYBkgcBNqAHyBg&amp;sclient=img</w:t>
+          <w:t>https://www.google.com/search?q=arduino+logo&amp;sca_esv=c06ccc95c221bce2&amp;udm=2&amp;biw=1718&amp;bih=1278&amp;sxsrf=AHTn8zo2R8H_5HfDBARaDQE6zIRYUCOnoA%3A1741549691706&amp;ei=e_DNZ-LoKqGki-</w:t>
+        </w:r>
+        <w:r>
+          <w:rPr>
+            <w:rStyle w:val="Hypertextovodkaz"/>
+          </w:rPr>
+          <w:lastRenderedPageBreak/>
+          <w:t>gP4q_i8AE&amp;ved=0ahUKEwiiku6V4v2LAxUh0gIHHeKXGB4Q4dUDCBE&amp;uact=5&amp;oq=arduino+logo&amp;gs_lp=EgNpbWciDGFyZHVpbm8gbG9nbzIFEAAYgAQyBRAAGIAEMgUQABiABDIEEAAYHjIEEAAYHjIEEAAYHjIEEAAYHjIEEAAYHjIEEAAYHjIEEAAYHkjnC1CvAVjcCXABeACQAQCYAUKgAbwCqgEBNbgBA8gBAPgBAZgCBqAC0gLCAg0QABiABBixAxhDGIoFwgIKEAAYgAQYQxiKBcICCBAAGIAEGLEDwgIGEAAYBxgemAMAiAYBkgcBNqAHyBg&amp;sclient=img</w:t>
         </w:r>
       </w:hyperlink>
       <w:r>
@@ -557,7 +703,7 @@
       </w:r>
     </w:p>
     <w:p>
-      <w:hyperlink r:id="rId10" w:history="1">
+      <w:hyperlink r:id="rId12" w:history="1">
         <w:r>
           <w:rPr>
             <w:rStyle w:val="Hypertextovodkaz"/>
@@ -570,7 +716,7 @@
       </w:r>
     </w:p>
     <w:p>
-      <w:hyperlink r:id="rId11" w:history="1">
+      <w:hyperlink r:id="rId13" w:history="1">
         <w:r>
           <w:rPr>
             <w:rStyle w:val="Hypertextovodkaz"/>
@@ -601,7 +747,7 @@
 </file>
 
 <file path=word/styles.xml><?xml version="1.0" encoding="utf-8"?>
-<w:styles xmlns:mc="http://schemas.openxmlformats.org/markup-compatibility/2006" xmlns:r="http://schemas.openxmlformats.org/officeDocument/2006/relationships" xmlns:w="http://schemas.openxmlformats.org/wordprocessingml/2006/main" xmlns:w14="http://schemas.microsoft.com/office/word/2010/wordml" xmlns:w15="http://schemas.microsoft.com/office/word/2012/wordml" xmlns:w16cex="http://schemas.microsoft.com/office/word/2018/wordml/cex" xmlns:w16cid="http://schemas.microsoft.com/office/word/2016/wordml/cid" xmlns:w16="http://schemas.microsoft.com/office/word/2018/wordml" xmlns:w16sdtdh="http://schemas.microsoft.com/office/word/2020/wordml/sdtdatahash" xmlns:w16se="http://schemas.microsoft.com/office/word/2015/wordml/symex" mc:Ignorable="w14 w15 w16se w16cid w16 w16cex w16sdtdh">
+<w:styles xmlns:mc="http://schemas.openxmlformats.org/markup-compatibility/2006" xmlns:r="http://schemas.openxmlformats.org/officeDocument/2006/relationships" xmlns:w="http://schemas.openxmlformats.org/wordprocessingml/2006/main" xmlns:w14="http://schemas.microsoft.com/office/word/2010/wordml" xmlns:w15="http://schemas.microsoft.com/office/word/2012/wordml" xmlns:w16cex="http://schemas.microsoft.com/office/word/2018/wordml/cex" xmlns:w16cid="http://schemas.microsoft.com/office/word/2016/wordml/cid" xmlns:w16="http://schemas.microsoft.com/office/word/2018/wordml" xmlns:w16du="http://schemas.microsoft.com/office/word/2023/wordml/word16du" xmlns:w16sdtdh="http://schemas.microsoft.com/office/word/2020/wordml/sdtdatahash" xmlns:w16sdtfl="http://schemas.microsoft.com/office/word/2024/wordml/sdtformatlock" xmlns:w16se="http://schemas.microsoft.com/office/word/2015/wordml/symex" mc:Ignorable="w14 w15 w16se w16cid w16 w16cex w16sdtdh w16sdtfl w16du">
   <w:docDefaults>
     <w:rPrDefault>
       <w:rPr>
@@ -1051,6 +1197,17 @@
       <w:shd w:val="clear" w:color="auto" w:fill="E1DFDD"/>
     </w:rPr>
   </w:style>
+  <w:style w:type="paragraph" w:styleId="Odstavecseseznamem">
+    <w:name w:val="List Paragraph"/>
+    <w:basedOn w:val="Normln"/>
+    <w:uiPriority w:val="34"/>
+    <w:qFormat/>
+    <w:rsid w:val="00B867ED"/>
+    <w:pPr>
+      <w:ind w:left="720"/>
+      <w:contextualSpacing/>
+    </w:pPr>
+  </w:style>
 </w:styles>
 </file>
 

</xml_diff>